<commit_message>
New translations swift video scripts_keep my child safe.docx (Afrikaans)
</commit_message>
<xml_diff>
--- a/translations/parenttext_5day_south_africa/af/af_SWIFT Video Scripts_Keep My Child Safe.docx
+++ b/translations/parenttext_5day_south_africa/af/af_SWIFT Video Scripts_Keep My Child Safe.docx
@@ -180,26 +180,26 @@
               <w:spacing w:line="240" w:lineRule="auto"/>
             </w:pPr>
             <w:r>
-              <w:t xml:space="preserve">Hi, you’re back on ParentText, fantastic! </w:t>
+              <w:t xml:space="preserve">Hallo, jy is terug op ParentText, fantasties! </w:t>
               <w:br w:type="textWrapping"/>
               <w:br w:type="textWrapping"/>
-              <w:t xml:space="preserve">This course is about keeping your child safe and healthy. Today, we will talk about teaching your child safe and unsafe touch. </w:t>
+              <w:t xml:space="preserve">Die kursus gaan oor hoe om jou kind veilig en gesond te hou. Vandag, gaan ons praat oor hoe om jou kind te leer van veilige en onveilige aanraking. </w:t>
               <w:br w:type="textWrapping"/>
               <w:br w:type="textWrapping"/>
-              <w:t xml:space="preserve">Here are four helpful tips to guide you in teaching your child about safe and unsafe touch and what to do if they ever feel uncomfortable when someone touches them.</w:t>
-            </w:r>
-          </w:p>
-          <w:p>
-            <w:pPr>
-              <w:spacing w:line="240" w:lineRule="auto"/>
-            </w:pPr>
-          </w:p>
-          <w:p>
-            <w:pPr>
-              <w:spacing w:line="240" w:lineRule="auto"/>
-            </w:pPr>
-            <w:r>
-              <w:t xml:space="preserve">Let’s learn more together! </w:t>
+              <w:t xml:space="preserve">Hier is vier handige wenke wat jou sal lei deur jou kind te leer oor veilige en onveilige aanraking en wat om te doen as hulle ooit ongemaklik voel wanneer iemand hulle raak.</w:t>
+            </w:r>
+          </w:p>
+          <w:p>
+            <w:pPr>
+              <w:spacing w:line="240" w:lineRule="auto"/>
+            </w:pPr>
+          </w:p>
+          <w:p>
+            <w:pPr>
+              <w:spacing w:line="240" w:lineRule="auto"/>
+            </w:pPr>
+            <w:r>
+              <w:t xml:space="preserve">Kom ons leer meer saam! </w:t>
             </w:r>
           </w:p>
         </w:tc>
@@ -220,7 +220,7 @@
               <w:pStyle w:val="P68B1DB1-Normal3"/>
             </w:pPr>
             <w:r>
-              <w:t xml:space="preserve">Teach Safe Touch</w:t>
+              <w:t xml:space="preserve">Leer Veilige Aanraking</w:t>
             </w:r>
           </w:p>
           <w:p>
@@ -270,17 +270,17 @@
               <w:spacing w:line="240" w:lineRule="auto"/>
             </w:pPr>
             <w:r>
-              <w:t xml:space="preserve">First, learn about private parts. </w:t>
-            </w:r>
-          </w:p>
-          <w:p>
-            <w:pPr>
-              <w:spacing w:line="240" w:lineRule="auto"/>
-            </w:pPr>
-          </w:p>
-          <w:p>
-            <w:r>
-              <w:t xml:space="preserve">Teach your child that the parts of their bodies that go under their underwear or a swimsuit are private parts. It is not okay for other people to touch or look at their private parts</w:t>
+              <w:t xml:space="preserve">Eerste, kom ons leer oor privaat dele. </w:t>
+            </w:r>
+          </w:p>
+          <w:p>
+            <w:pPr>
+              <w:spacing w:line="240" w:lineRule="auto"/>
+            </w:pPr>
+          </w:p>
+          <w:p>
+            <w:r>
+              <w:t xml:space="preserve">Leer jou kind that dele van die liggaam wat onder hulle onderklere of swembroek is privaat dele is. Dit is nie reg dat ander mense hulle privaat dele sien of raak nie.</w:t>
             </w:r>
           </w:p>
           <w:p>
@@ -296,7 +296,7 @@
               <w:widowControl w:val="0"/>
             </w:pPr>
             <w:r>
-              <w:t xml:space="preserve">It is also not okay for someone to ask your child to touch or look at someone else’s private parts. </w:t>
+              <w:t xml:space="preserve">Dit is ook nie reg vir iemand om jou kind te vra of hulle na hulle privaat dele kan raak of kyk nie. </w:t>
             </w:r>
           </w:p>
           <w:p>
@@ -312,7 +312,7 @@
               <w:spacing w:line="240" w:lineRule="auto"/>
             </w:pPr>
             <w:r>
-              <w:t xml:space="preserve">Second, teach your child that it’s okay to say no. </w:t>
+              <w:t xml:space="preserve">Tweede, leer jou kind dat dit reg is om nee te sê. </w:t>
             </w:r>
           </w:p>
           <w:p>
@@ -325,7 +325,7 @@
               <w:spacing w:after="160" w:line="259" w:lineRule="auto"/>
             </w:pPr>
             <w:r>
-              <w:t xml:space="preserve">Tell your child that they are always allowed to say no to someone touching them even if they are family or friends. This is true even for things like hugs! This teaches your child that they are always in control of who they allow to touch them so they can make safe choices throughout their lives, in any situation. You can practise saying “No, please don’t do that” and “No! Stop!” with your child so they know how to do it if they need to. </w:t>
+              <w:t xml:space="preserve">Vertel jou kind dat hulle altyd die reg het om nee te sê vir iemand wat hulle raak al is dit vriende of familie. Dit is selfs waar vir dinge soos drukkies! Dit leer jou kind dat hulle altyd in beheer is deur wie hulle toelaat om hulle te raak, sodat hulle veilige keuses kan maak deur hulle lewe, in enige situasie. You can practise saying “No, please don’t do that” and “No! Stop!” with your child so they know how to do it if they need to. </w:t>
             </w:r>
           </w:p>
           <w:p>

</xml_diff>